<commit_message>
agile added to word doc
</commit_message>
<xml_diff>
--- a/Waterfall vs Agile.docx
+++ b/Waterfall vs Agile.docx
@@ -10,6 +10,7 @@
           <w:docPartUnique/>
         </w:docPartObj>
       </w:sdtPr>
+      <w:sdtEndPr/>
       <w:sdtContent>
         <w:p>
           <w:r>
@@ -132,6 +133,7 @@
                                     <w:dataBinding w:prefixMappings="xmlns:ns0='http://purl.org/dc/elements/1.1/' xmlns:ns1='http://schemas.openxmlformats.org/package/2006/metadata/core-properties' " w:xpath="/ns1:coreProperties[1]/ns0:creator[1]" w:storeItemID="{6C3C8BC8-F283-45AE-878A-BAB7291924A1}"/>
                                     <w:text/>
                                   </w:sdtPr>
+                                  <w:sdtEndPr/>
                                   <w:sdtContent>
                                     <w:p>
                                       <w:pPr>
@@ -173,6 +175,7 @@
                                       <w:dataBinding w:prefixMappings="xmlns:ns0='http://schemas.openxmlformats.org/officeDocument/2006/extended-properties' " w:xpath="/ns0:Properties[1]/ns0:Company[1]" w:storeItemID="{6668398D-A668-4E3E-A5EB-62B293D839F1}"/>
                                       <w:text/>
                                     </w:sdtPr>
+                                    <w:sdtEndPr/>
                                     <w:sdtContent>
                                       <w:r>
                                         <w:rPr>
@@ -201,6 +204,7 @@
                                       <w:dataBinding w:prefixMappings="xmlns:ns0='http://schemas.microsoft.com/office/2006/coverPageProps' " w:xpath="/ns0:CoverPageProperties[1]/ns0:CompanyAddress[1]" w:storeItemID="{55AF091B-3C7A-41E3-B477-F2FDAA23CFDA}"/>
                                       <w:text/>
                                     </w:sdtPr>
+                                    <w:sdtEndPr/>
                                     <w:sdtContent>
                                       <w:r>
                                         <w:rPr>
@@ -270,6 +274,7 @@
                                     <w:dataBinding w:prefixMappings="xmlns:ns0='http://purl.org/dc/elements/1.1/' xmlns:ns1='http://schemas.openxmlformats.org/package/2006/metadata/core-properties' " w:xpath="/ns1:coreProperties[1]/ns0:title[1]" w:storeItemID="{6C3C8BC8-F283-45AE-878A-BAB7291924A1}"/>
                                     <w:text/>
                                   </w:sdtPr>
+                                  <w:sdtEndPr/>
                                   <w:sdtContent>
                                     <w:p>
                                       <w:pPr>
@@ -335,6 +340,7 @@
                               <w:dataBinding w:prefixMappings="xmlns:ns0='http://purl.org/dc/elements/1.1/' xmlns:ns1='http://schemas.openxmlformats.org/package/2006/metadata/core-properties' " w:xpath="/ns1:coreProperties[1]/ns0:creator[1]" w:storeItemID="{6C3C8BC8-F283-45AE-878A-BAB7291924A1}"/>
                               <w:text/>
                             </w:sdtPr>
+                            <w:sdtEndPr/>
                             <w:sdtContent>
                               <w:p>
                                 <w:pPr>
@@ -376,6 +382,7 @@
                                 <w:dataBinding w:prefixMappings="xmlns:ns0='http://schemas.openxmlformats.org/officeDocument/2006/extended-properties' " w:xpath="/ns0:Properties[1]/ns0:Company[1]" w:storeItemID="{6668398D-A668-4E3E-A5EB-62B293D839F1}"/>
                                 <w:text/>
                               </w:sdtPr>
+                              <w:sdtEndPr/>
                               <w:sdtContent>
                                 <w:r>
                                   <w:rPr>
@@ -404,6 +411,7 @@
                                 <w:dataBinding w:prefixMappings="xmlns:ns0='http://schemas.microsoft.com/office/2006/coverPageProps' " w:xpath="/ns0:CoverPageProperties[1]/ns0:CompanyAddress[1]" w:storeItemID="{55AF091B-3C7A-41E3-B477-F2FDAA23CFDA}"/>
                                 <w:text/>
                               </w:sdtPr>
+                              <w:sdtEndPr/>
                               <w:sdtContent>
                                 <w:r>
                                   <w:rPr>
@@ -439,6 +447,7 @@
                               <w:dataBinding w:prefixMappings="xmlns:ns0='http://purl.org/dc/elements/1.1/' xmlns:ns1='http://schemas.openxmlformats.org/package/2006/metadata/core-properties' " w:xpath="/ns1:coreProperties[1]/ns0:title[1]" w:storeItemID="{6C3C8BC8-F283-45AE-878A-BAB7291924A1}"/>
                               <w:text/>
                             </w:sdtPr>
+                            <w:sdtEndPr/>
                             <w:sdtContent>
                               <w:p>
                                 <w:pPr>
@@ -484,6 +493,13 @@
     </w:sdt>
     <w:sdt>
       <w:sdtPr>
+        <w:rPr>
+          <w:rFonts w:asciiTheme="minorHAnsi" w:eastAsiaTheme="minorHAnsi" w:hAnsiTheme="minorHAnsi" w:cstheme="minorBidi"/>
+          <w:color w:val="auto"/>
+          <w:sz w:val="22"/>
+          <w:szCs w:val="22"/>
+          <w:lang w:val="en-GB"/>
+        </w:rPr>
         <w:id w:val="313154726"/>
         <w:docPartObj>
           <w:docPartGallery w:val="Table of Contents"/>
@@ -492,14 +508,9 @@
       </w:sdtPr>
       <w:sdtEndPr>
         <w:rPr>
-          <w:rFonts w:asciiTheme="minorHAnsi" w:eastAsiaTheme="minorHAnsi" w:hAnsiTheme="minorHAnsi" w:cstheme="minorBidi"/>
           <w:b/>
           <w:bCs/>
           <w:noProof/>
-          <w:color w:val="auto"/>
-          <w:sz w:val="22"/>
-          <w:szCs w:val="22"/>
-          <w:lang w:val="en-GB"/>
         </w:rPr>
       </w:sdtEndPr>
       <w:sdtContent>
@@ -512,17 +523,636 @@
           </w:r>
         </w:p>
         <w:p>
-          <w:fldSimple w:instr=" TOC \o &quot;1-3&quot; \h \z \u ">
-            <w:r>
-              <w:rPr>
-                <w:b/>
-                <w:bCs/>
-                <w:noProof/>
-                <w:lang w:val="en-US"/>
-              </w:rPr>
-              <w:t>No table of contents entries found.</w:t>
-            </w:r>
-          </w:fldSimple>
+          <w:pPr>
+            <w:pStyle w:val="TOC1"/>
+            <w:tabs>
+              <w:tab w:val="right" w:leader="dot" w:pos="9016"/>
+            </w:tabs>
+            <w:rPr>
+              <w:noProof/>
+            </w:rPr>
+          </w:pPr>
+          <w:r>
+            <w:fldChar w:fldCharType="begin"/>
+          </w:r>
+          <w:r>
+            <w:instrText xml:space="preserve"> TOC \o "1-3" \h \z \u </w:instrText>
+          </w:r>
+          <w:r>
+            <w:fldChar w:fldCharType="separate"/>
+          </w:r>
+          <w:hyperlink w:anchor="_Toc85734723" w:history="1">
+            <w:r>
+              <w:rPr>
+                <w:rStyle w:val="Hyperlink"/>
+                <w:noProof/>
+              </w:rPr>
+              <w:t>Literature review</w:t>
+            </w:r>
+            <w:r>
+              <w:rPr>
+                <w:noProof/>
+                <w:webHidden/>
+              </w:rPr>
+              <w:tab/>
+            </w:r>
+            <w:r>
+              <w:rPr>
+                <w:noProof/>
+                <w:webHidden/>
+              </w:rPr>
+              <w:fldChar w:fldCharType="begin"/>
+            </w:r>
+            <w:r>
+              <w:rPr>
+                <w:noProof/>
+                <w:webHidden/>
+              </w:rPr>
+              <w:instrText xml:space="preserve"> PAGEREF _Toc85734723 \h </w:instrText>
+            </w:r>
+            <w:r>
+              <w:rPr>
+                <w:noProof/>
+                <w:webHidden/>
+              </w:rPr>
+            </w:r>
+            <w:r>
+              <w:rPr>
+                <w:noProof/>
+                <w:webHidden/>
+              </w:rPr>
+              <w:fldChar w:fldCharType="separate"/>
+            </w:r>
+            <w:r>
+              <w:rPr>
+                <w:noProof/>
+                <w:webHidden/>
+              </w:rPr>
+              <w:t>2</w:t>
+            </w:r>
+            <w:r>
+              <w:rPr>
+                <w:noProof/>
+                <w:webHidden/>
+              </w:rPr>
+              <w:fldChar w:fldCharType="end"/>
+            </w:r>
+          </w:hyperlink>
+        </w:p>
+        <w:p>
+          <w:pPr>
+            <w:pStyle w:val="TOC2"/>
+            <w:tabs>
+              <w:tab w:val="right" w:leader="dot" w:pos="9016"/>
+            </w:tabs>
+            <w:rPr>
+              <w:noProof/>
+            </w:rPr>
+          </w:pPr>
+          <w:hyperlink w:anchor="_Toc85734724" w:history="1">
+            <w:r>
+              <w:rPr>
+                <w:rStyle w:val="Hyperlink"/>
+                <w:noProof/>
+              </w:rPr>
+              <w:t>Keywords</w:t>
+            </w:r>
+            <w:r>
+              <w:rPr>
+                <w:noProof/>
+                <w:webHidden/>
+              </w:rPr>
+              <w:tab/>
+            </w:r>
+            <w:r>
+              <w:rPr>
+                <w:noProof/>
+                <w:webHidden/>
+              </w:rPr>
+              <w:fldChar w:fldCharType="begin"/>
+            </w:r>
+            <w:r>
+              <w:rPr>
+                <w:noProof/>
+                <w:webHidden/>
+              </w:rPr>
+              <w:instrText xml:space="preserve"> PAGEREF _Toc85734724 \h </w:instrText>
+            </w:r>
+            <w:r>
+              <w:rPr>
+                <w:noProof/>
+                <w:webHidden/>
+              </w:rPr>
+            </w:r>
+            <w:r>
+              <w:rPr>
+                <w:noProof/>
+                <w:webHidden/>
+              </w:rPr>
+              <w:fldChar w:fldCharType="separate"/>
+            </w:r>
+            <w:r>
+              <w:rPr>
+                <w:noProof/>
+                <w:webHidden/>
+              </w:rPr>
+              <w:t>2</w:t>
+            </w:r>
+            <w:r>
+              <w:rPr>
+                <w:noProof/>
+                <w:webHidden/>
+              </w:rPr>
+              <w:fldChar w:fldCharType="end"/>
+            </w:r>
+          </w:hyperlink>
+        </w:p>
+        <w:p>
+          <w:pPr>
+            <w:pStyle w:val="TOC2"/>
+            <w:tabs>
+              <w:tab w:val="right" w:leader="dot" w:pos="9016"/>
+            </w:tabs>
+            <w:rPr>
+              <w:noProof/>
+            </w:rPr>
+          </w:pPr>
+          <w:hyperlink w:anchor="_Toc85734725" w:history="1">
+            <w:r>
+              <w:rPr>
+                <w:rStyle w:val="Hyperlink"/>
+                <w:noProof/>
+              </w:rPr>
+              <w:t>Introduction</w:t>
+            </w:r>
+            <w:r>
+              <w:rPr>
+                <w:noProof/>
+                <w:webHidden/>
+              </w:rPr>
+              <w:tab/>
+            </w:r>
+            <w:r>
+              <w:rPr>
+                <w:noProof/>
+                <w:webHidden/>
+              </w:rPr>
+              <w:fldChar w:fldCharType="begin"/>
+            </w:r>
+            <w:r>
+              <w:rPr>
+                <w:noProof/>
+                <w:webHidden/>
+              </w:rPr>
+              <w:instrText xml:space="preserve"> PAGEREF _Toc85734725 \h </w:instrText>
+            </w:r>
+            <w:r>
+              <w:rPr>
+                <w:noProof/>
+                <w:webHidden/>
+              </w:rPr>
+            </w:r>
+            <w:r>
+              <w:rPr>
+                <w:noProof/>
+                <w:webHidden/>
+              </w:rPr>
+              <w:fldChar w:fldCharType="separate"/>
+            </w:r>
+            <w:r>
+              <w:rPr>
+                <w:noProof/>
+                <w:webHidden/>
+              </w:rPr>
+              <w:t>2</w:t>
+            </w:r>
+            <w:r>
+              <w:rPr>
+                <w:noProof/>
+                <w:webHidden/>
+              </w:rPr>
+              <w:fldChar w:fldCharType="end"/>
+            </w:r>
+          </w:hyperlink>
+        </w:p>
+        <w:p>
+          <w:pPr>
+            <w:pStyle w:val="TOC2"/>
+            <w:tabs>
+              <w:tab w:val="right" w:leader="dot" w:pos="9016"/>
+            </w:tabs>
+            <w:rPr>
+              <w:noProof/>
+            </w:rPr>
+          </w:pPr>
+          <w:hyperlink w:anchor="_Toc85734726" w:history="1">
+            <w:r>
+              <w:rPr>
+                <w:rStyle w:val="Hyperlink"/>
+                <w:noProof/>
+              </w:rPr>
+              <w:t>Waterfall</w:t>
+            </w:r>
+            <w:r>
+              <w:rPr>
+                <w:noProof/>
+                <w:webHidden/>
+              </w:rPr>
+              <w:tab/>
+            </w:r>
+            <w:r>
+              <w:rPr>
+                <w:noProof/>
+                <w:webHidden/>
+              </w:rPr>
+              <w:fldChar w:fldCharType="begin"/>
+            </w:r>
+            <w:r>
+              <w:rPr>
+                <w:noProof/>
+                <w:webHidden/>
+              </w:rPr>
+              <w:instrText xml:space="preserve"> PAGEREF _Toc85734726 \h </w:instrText>
+            </w:r>
+            <w:r>
+              <w:rPr>
+                <w:noProof/>
+                <w:webHidden/>
+              </w:rPr>
+            </w:r>
+            <w:r>
+              <w:rPr>
+                <w:noProof/>
+                <w:webHidden/>
+              </w:rPr>
+              <w:fldChar w:fldCharType="separate"/>
+            </w:r>
+            <w:r>
+              <w:rPr>
+                <w:noProof/>
+                <w:webHidden/>
+              </w:rPr>
+              <w:t>2</w:t>
+            </w:r>
+            <w:r>
+              <w:rPr>
+                <w:noProof/>
+                <w:webHidden/>
+              </w:rPr>
+              <w:fldChar w:fldCharType="end"/>
+            </w:r>
+          </w:hyperlink>
+        </w:p>
+        <w:p>
+          <w:pPr>
+            <w:pStyle w:val="TOC2"/>
+            <w:tabs>
+              <w:tab w:val="right" w:leader="dot" w:pos="9016"/>
+            </w:tabs>
+            <w:rPr>
+              <w:noProof/>
+            </w:rPr>
+          </w:pPr>
+          <w:hyperlink w:anchor="_Toc85734727" w:history="1">
+            <w:r>
+              <w:rPr>
+                <w:rStyle w:val="Hyperlink"/>
+                <w:noProof/>
+              </w:rPr>
+              <w:t>Agile</w:t>
+            </w:r>
+            <w:r>
+              <w:rPr>
+                <w:noProof/>
+                <w:webHidden/>
+              </w:rPr>
+              <w:tab/>
+            </w:r>
+            <w:r>
+              <w:rPr>
+                <w:noProof/>
+                <w:webHidden/>
+              </w:rPr>
+              <w:fldChar w:fldCharType="begin"/>
+            </w:r>
+            <w:r>
+              <w:rPr>
+                <w:noProof/>
+                <w:webHidden/>
+              </w:rPr>
+              <w:instrText xml:space="preserve"> PAGEREF _Toc85734727 \h </w:instrText>
+            </w:r>
+            <w:r>
+              <w:rPr>
+                <w:noProof/>
+                <w:webHidden/>
+              </w:rPr>
+            </w:r>
+            <w:r>
+              <w:rPr>
+                <w:noProof/>
+                <w:webHidden/>
+              </w:rPr>
+              <w:fldChar w:fldCharType="separate"/>
+            </w:r>
+            <w:r>
+              <w:rPr>
+                <w:noProof/>
+                <w:webHidden/>
+              </w:rPr>
+              <w:t>3</w:t>
+            </w:r>
+            <w:r>
+              <w:rPr>
+                <w:noProof/>
+                <w:webHidden/>
+              </w:rPr>
+              <w:fldChar w:fldCharType="end"/>
+            </w:r>
+          </w:hyperlink>
+        </w:p>
+        <w:p>
+          <w:pPr>
+            <w:pStyle w:val="TOC2"/>
+            <w:tabs>
+              <w:tab w:val="right" w:leader="dot" w:pos="9016"/>
+            </w:tabs>
+            <w:rPr>
+              <w:noProof/>
+            </w:rPr>
+          </w:pPr>
+          <w:hyperlink w:anchor="_Toc85734728" w:history="1">
+            <w:r>
+              <w:rPr>
+                <w:rStyle w:val="Hyperlink"/>
+                <w:noProof/>
+              </w:rPr>
+              <w:t>Which is better for the research project</w:t>
+            </w:r>
+            <w:r>
+              <w:rPr>
+                <w:noProof/>
+                <w:webHidden/>
+              </w:rPr>
+              <w:tab/>
+            </w:r>
+            <w:r>
+              <w:rPr>
+                <w:noProof/>
+                <w:webHidden/>
+              </w:rPr>
+              <w:fldChar w:fldCharType="begin"/>
+            </w:r>
+            <w:r>
+              <w:rPr>
+                <w:noProof/>
+                <w:webHidden/>
+              </w:rPr>
+              <w:instrText xml:space="preserve"> PAGEREF _Toc85734728 \h </w:instrText>
+            </w:r>
+            <w:r>
+              <w:rPr>
+                <w:noProof/>
+                <w:webHidden/>
+              </w:rPr>
+            </w:r>
+            <w:r>
+              <w:rPr>
+                <w:noProof/>
+                <w:webHidden/>
+              </w:rPr>
+              <w:fldChar w:fldCharType="separate"/>
+            </w:r>
+            <w:r>
+              <w:rPr>
+                <w:noProof/>
+                <w:webHidden/>
+              </w:rPr>
+              <w:t>3</w:t>
+            </w:r>
+            <w:r>
+              <w:rPr>
+                <w:noProof/>
+                <w:webHidden/>
+              </w:rPr>
+              <w:fldChar w:fldCharType="end"/>
+            </w:r>
+          </w:hyperlink>
+        </w:p>
+        <w:p>
+          <w:pPr>
+            <w:pStyle w:val="TOC1"/>
+            <w:tabs>
+              <w:tab w:val="right" w:leader="dot" w:pos="9016"/>
+            </w:tabs>
+            <w:rPr>
+              <w:noProof/>
+            </w:rPr>
+          </w:pPr>
+          <w:hyperlink w:anchor="_Toc85734729" w:history="1">
+            <w:r>
+              <w:rPr>
+                <w:rStyle w:val="Hyperlink"/>
+                <w:noProof/>
+              </w:rPr>
+              <w:t>Appendix</w:t>
+            </w:r>
+            <w:r>
+              <w:rPr>
+                <w:noProof/>
+                <w:webHidden/>
+              </w:rPr>
+              <w:tab/>
+            </w:r>
+            <w:r>
+              <w:rPr>
+                <w:noProof/>
+                <w:webHidden/>
+              </w:rPr>
+              <w:fldChar w:fldCharType="begin"/>
+            </w:r>
+            <w:r>
+              <w:rPr>
+                <w:noProof/>
+                <w:webHidden/>
+              </w:rPr>
+              <w:instrText xml:space="preserve"> PAGEREF _Toc85734729 \h </w:instrText>
+            </w:r>
+            <w:r>
+              <w:rPr>
+                <w:noProof/>
+                <w:webHidden/>
+              </w:rPr>
+            </w:r>
+            <w:r>
+              <w:rPr>
+                <w:noProof/>
+                <w:webHidden/>
+              </w:rPr>
+              <w:fldChar w:fldCharType="separate"/>
+            </w:r>
+            <w:r>
+              <w:rPr>
+                <w:noProof/>
+                <w:webHidden/>
+              </w:rPr>
+              <w:t>4</w:t>
+            </w:r>
+            <w:r>
+              <w:rPr>
+                <w:noProof/>
+                <w:webHidden/>
+              </w:rPr>
+              <w:fldChar w:fldCharType="end"/>
+            </w:r>
+          </w:hyperlink>
+        </w:p>
+        <w:p>
+          <w:pPr>
+            <w:pStyle w:val="TOC2"/>
+            <w:tabs>
+              <w:tab w:val="right" w:leader="dot" w:pos="9016"/>
+            </w:tabs>
+            <w:rPr>
+              <w:noProof/>
+            </w:rPr>
+          </w:pPr>
+          <w:hyperlink w:anchor="_Toc85734730" w:history="1">
+            <w:r>
+              <w:rPr>
+                <w:rStyle w:val="Hyperlink"/>
+                <w:noProof/>
+              </w:rPr>
+              <w:t>1.1</w:t>
+            </w:r>
+            <w:r>
+              <w:rPr>
+                <w:noProof/>
+                <w:webHidden/>
+              </w:rPr>
+              <w:tab/>
+            </w:r>
+            <w:r>
+              <w:rPr>
+                <w:noProof/>
+                <w:webHidden/>
+              </w:rPr>
+              <w:fldChar w:fldCharType="begin"/>
+            </w:r>
+            <w:r>
+              <w:rPr>
+                <w:noProof/>
+                <w:webHidden/>
+              </w:rPr>
+              <w:instrText xml:space="preserve"> PAGEREF _Toc85734730 \h </w:instrText>
+            </w:r>
+            <w:r>
+              <w:rPr>
+                <w:noProof/>
+                <w:webHidden/>
+              </w:rPr>
+            </w:r>
+            <w:r>
+              <w:rPr>
+                <w:noProof/>
+                <w:webHidden/>
+              </w:rPr>
+              <w:fldChar w:fldCharType="separate"/>
+            </w:r>
+            <w:r>
+              <w:rPr>
+                <w:noProof/>
+                <w:webHidden/>
+              </w:rPr>
+              <w:t>4</w:t>
+            </w:r>
+            <w:r>
+              <w:rPr>
+                <w:noProof/>
+                <w:webHidden/>
+              </w:rPr>
+              <w:fldChar w:fldCharType="end"/>
+            </w:r>
+          </w:hyperlink>
+        </w:p>
+        <w:p>
+          <w:pPr>
+            <w:pStyle w:val="TOC1"/>
+            <w:tabs>
+              <w:tab w:val="right" w:leader="dot" w:pos="9016"/>
+            </w:tabs>
+            <w:rPr>
+              <w:noProof/>
+            </w:rPr>
+          </w:pPr>
+          <w:hyperlink w:anchor="_Toc85734731" w:history="1">
+            <w:r>
+              <w:rPr>
+                <w:rStyle w:val="Hyperlink"/>
+                <w:noProof/>
+              </w:rPr>
+              <w:t>Bibliography</w:t>
+            </w:r>
+            <w:r>
+              <w:rPr>
+                <w:noProof/>
+                <w:webHidden/>
+              </w:rPr>
+              <w:tab/>
+            </w:r>
+            <w:r>
+              <w:rPr>
+                <w:noProof/>
+                <w:webHidden/>
+              </w:rPr>
+              <w:fldChar w:fldCharType="begin"/>
+            </w:r>
+            <w:r>
+              <w:rPr>
+                <w:noProof/>
+                <w:webHidden/>
+              </w:rPr>
+              <w:instrText xml:space="preserve"> PAGEREF _Toc85734731 \h </w:instrText>
+            </w:r>
+            <w:r>
+              <w:rPr>
+                <w:noProof/>
+                <w:webHidden/>
+              </w:rPr>
+            </w:r>
+            <w:r>
+              <w:rPr>
+                <w:noProof/>
+                <w:webHidden/>
+              </w:rPr>
+              <w:fldChar w:fldCharType="separate"/>
+            </w:r>
+            <w:r>
+              <w:rPr>
+                <w:noProof/>
+                <w:webHidden/>
+              </w:rPr>
+              <w:t>5</w:t>
+            </w:r>
+            <w:r>
+              <w:rPr>
+                <w:noProof/>
+                <w:webHidden/>
+              </w:rPr>
+              <w:fldChar w:fldCharType="end"/>
+            </w:r>
+          </w:hyperlink>
+        </w:p>
+        <w:p>
+          <w:r>
+            <w:rPr>
+              <w:b/>
+              <w:bCs/>
+              <w:noProof/>
+              <w:lang w:val="en-US"/>
+            </w:rPr>
+            <w:fldChar w:fldCharType="end"/>
+          </w:r>
         </w:p>
       </w:sdtContent>
     </w:sdt>
@@ -537,17 +1167,24 @@
         <w:spacing w:line="360" w:lineRule="auto"/>
         <w:jc w:val="both"/>
       </w:pPr>
+      <w:bookmarkStart w:id="0" w:name="_Toc85734723"/>
       <w:r>
         <w:lastRenderedPageBreak/>
         <w:t>Literature review</w:t>
       </w:r>
+      <w:bookmarkEnd w:id="0"/>
     </w:p>
     <w:p>
       <w:pPr>
         <w:pStyle w:val="Heading2"/>
       </w:pPr>
-      <w:r>
-        <w:t xml:space="preserve">Keywords </w:t>
+      <w:bookmarkStart w:id="1" w:name="_Toc85734724"/>
+      <w:r>
+        <w:t>Keywords</w:t>
+      </w:r>
+      <w:bookmarkEnd w:id="1"/>
+      <w:r>
+        <w:t xml:space="preserve"> </w:t>
       </w:r>
     </w:p>
     <w:p>
@@ -604,9 +1241,11 @@
         <w:spacing w:line="360" w:lineRule="auto"/>
         <w:jc w:val="both"/>
       </w:pPr>
+      <w:bookmarkStart w:id="2" w:name="_Toc85734725"/>
       <w:r>
         <w:t>Introduction</w:t>
       </w:r>
+      <w:bookmarkEnd w:id="2"/>
     </w:p>
     <w:p>
       <w:pPr>
@@ -626,9 +1265,11 @@
         <w:spacing w:line="360" w:lineRule="auto"/>
         <w:jc w:val="both"/>
       </w:pPr>
+      <w:bookmarkStart w:id="3" w:name="_Toc85734726"/>
       <w:r>
         <w:t>Waterfall</w:t>
       </w:r>
+      <w:bookmarkEnd w:id="3"/>
     </w:p>
     <w:p>
       <w:pPr>
@@ -643,6 +1284,7 @@
           <w:id w:val="-1381853695"/>
           <w:citation/>
         </w:sdtPr>
+        <w:sdtEndPr/>
         <w:sdtContent>
           <w:r>
             <w:fldChar w:fldCharType="begin"/>
@@ -706,6 +1348,7 @@
           <w:id w:val="720555069"/>
           <w:citation/>
         </w:sdtPr>
+        <w:sdtEndPr/>
         <w:sdtContent>
           <w:r>
             <w:fldChar w:fldCharType="begin"/>
@@ -746,10 +1389,12 @@
         <w:spacing w:line="360" w:lineRule="auto"/>
         <w:jc w:val="both"/>
       </w:pPr>
+      <w:bookmarkStart w:id="4" w:name="_Toc85734727"/>
       <w:r>
         <w:lastRenderedPageBreak/>
         <w:t>Agile</w:t>
       </w:r>
+      <w:bookmarkEnd w:id="4"/>
     </w:p>
     <w:p>
       <w:pPr>
@@ -764,6 +1409,7 @@
           <w:id w:val="-1675098569"/>
           <w:citation/>
         </w:sdtPr>
+        <w:sdtEndPr/>
         <w:sdtContent>
           <w:r>
             <w:fldChar w:fldCharType="begin"/>
@@ -796,6 +1442,7 @@
           <w:id w:val="-1515070214"/>
           <w:citation/>
         </w:sdtPr>
+        <w:sdtEndPr/>
         <w:sdtContent>
           <w:r>
             <w:fldChar w:fldCharType="begin"/>
@@ -823,6 +1470,47 @@
       <w:r>
         <w:t xml:space="preserve"> showing how Agile can be have better odds of being either successful or at least partially successful project</w:t>
       </w:r>
+      <w:r>
+        <w:t xml:space="preserve">. </w:t>
+      </w:r>
+      <w:r>
+        <w:t xml:space="preserve">However </w:t>
+      </w:r>
+      <w:r>
+        <w:t xml:space="preserve">according to </w:t>
+      </w:r>
+      <w:sdt>
+        <w:sdtPr>
+          <w:id w:val="-1735458291"/>
+          <w:citation/>
+        </w:sdtPr>
+        <w:sdtContent>
+          <w:r>
+            <w:fldChar w:fldCharType="begin"/>
+          </w:r>
+          <w:r>
+            <w:instrText xml:space="preserve"> CITATION She12 \l 2057 </w:instrText>
+          </w:r>
+          <w:r>
+            <w:fldChar w:fldCharType="separate"/>
+          </w:r>
+          <w:r>
+            <w:rPr>
+              <w:noProof/>
+            </w:rPr>
+            <w:t>(Sheetal Sharma, 2012)</w:t>
+          </w:r>
+          <w:r>
+            <w:fldChar w:fldCharType="end"/>
+          </w:r>
+        </w:sdtContent>
+      </w:sdt>
+      <w:r>
+        <w:t xml:space="preserve"> </w:t>
+      </w:r>
+      <w:r>
+        <w:t>the disadvantages of an agile project are that the time and cost requirements can go greatly over the target if managed poorly as the project is poorly planned as the scope is increasing causing unpredictable time and development costs which can cause the project to fail. Also due to the constantly changing project it may be harder to document the project as the documentation is also constantly being changed and expanded making maintenance of the project harder.</w:t>
+      </w:r>
     </w:p>
     <w:p>
       <w:pPr>
@@ -830,13 +1518,24 @@
         <w:spacing w:line="360" w:lineRule="auto"/>
         <w:jc w:val="both"/>
       </w:pPr>
+      <w:bookmarkStart w:id="5" w:name="_Toc85734728"/>
       <w:r>
         <w:t>Which is better for the research project</w:t>
       </w:r>
+      <w:bookmarkEnd w:id="5"/>
     </w:p>
-    <w:p/>
     <w:p>
       <w:hyperlink r:id="rId6" w:history="1">
+        <w:r>
+          <w:rPr>
+            <w:rStyle w:val="Hyperlink"/>
+          </w:rPr>
+          <w:t>Microsoft Word - IJCSE12-04-05-186.doc (yashada.org)</w:t>
+        </w:r>
+      </w:hyperlink>
+    </w:p>
+    <w:p>
+      <w:hyperlink r:id="rId7" w:history="1">
         <w:r>
           <w:rPr>
             <w:rStyle w:val="Hyperlink"/>
@@ -846,7 +1545,7 @@
       </w:hyperlink>
     </w:p>
     <w:p>
-      <w:hyperlink r:id="rId7" w:history="1">
+      <w:hyperlink r:id="rId8" w:history="1">
         <w:r>
           <w:rPr>
             <w:rStyle w:val="Hyperlink"/>
@@ -872,18 +1571,22 @@
       <w:pPr>
         <w:pStyle w:val="Heading1"/>
       </w:pPr>
+      <w:bookmarkStart w:id="6" w:name="_Toc85734729"/>
       <w:r>
         <w:lastRenderedPageBreak/>
         <w:t>Appendix</w:t>
       </w:r>
+      <w:bookmarkEnd w:id="6"/>
     </w:p>
     <w:p>
       <w:pPr>
         <w:pStyle w:val="Heading2"/>
       </w:pPr>
+      <w:bookmarkStart w:id="7" w:name="_Toc85734730"/>
       <w:r>
         <w:t>1.1</w:t>
       </w:r>
+      <w:bookmarkEnd w:id="7"/>
     </w:p>
     <w:p>
       <w:pPr>
@@ -909,7 +1612,7 @@
                     <pic:cNvPicPr/>
                   </pic:nvPicPr>
                   <pic:blipFill>
-                    <a:blip r:embed="rId8"/>
+                    <a:blip r:embed="rId9"/>
                     <a:stretch>
                       <a:fillRect/>
                     </a:stretch>
@@ -937,14 +1640,27 @@
       <w:r>
         <w:t xml:space="preserve">Figure </w:t>
       </w:r>
-      <w:fldSimple w:instr=" SEQ Figure \* ARABIC ">
-        <w:r>
-          <w:rPr>
-            <w:noProof/>
-          </w:rPr>
-          <w:t>1</w:t>
-        </w:r>
-      </w:fldSimple>
+      <w:r>
+        <w:fldChar w:fldCharType="begin"/>
+      </w:r>
+      <w:r>
+        <w:instrText xml:space="preserve"> SEQ Figure \* ARABIC </w:instrText>
+      </w:r>
+      <w:r>
+        <w:fldChar w:fldCharType="separate"/>
+      </w:r>
+      <w:r>
+        <w:rPr>
+          <w:noProof/>
+        </w:rPr>
+        <w:t>1</w:t>
+      </w:r>
+      <w:r>
+        <w:rPr>
+          <w:noProof/>
+        </w:rPr>
+        <w:fldChar w:fldCharType="end"/>
+      </w:r>
       <w:r>
         <w:t xml:space="preserve">: figures from </w:t>
       </w:r>
@@ -953,6 +1669,7 @@
           <w:id w:val="598525366"/>
           <w:citation/>
         </w:sdtPr>
+        <w:sdtEndPr/>
         <w:sdtContent>
           <w:r>
             <w:fldChar w:fldCharType="begin"/>
@@ -993,22 +1710,22 @@
         <w:br w:type="page"/>
       </w:r>
     </w:p>
+    <w:bookmarkStart w:id="8" w:name="_Toc85734731" w:displacedByCustomXml="next"/>
     <w:sdt>
       <w:sdtPr>
+        <w:rPr>
+          <w:rFonts w:asciiTheme="minorHAnsi" w:eastAsiaTheme="minorHAnsi" w:hAnsiTheme="minorHAnsi" w:cstheme="minorBidi"/>
+          <w:color w:val="auto"/>
+          <w:sz w:val="22"/>
+          <w:szCs w:val="22"/>
+        </w:rPr>
         <w:id w:val="-1011445054"/>
         <w:docPartObj>
           <w:docPartGallery w:val="Bibliographies"/>
           <w:docPartUnique/>
         </w:docPartObj>
       </w:sdtPr>
-      <w:sdtEndPr>
-        <w:rPr>
-          <w:rFonts w:asciiTheme="minorHAnsi" w:eastAsiaTheme="minorHAnsi" w:hAnsiTheme="minorHAnsi" w:cstheme="minorBidi"/>
-          <w:color w:val="auto"/>
-          <w:sz w:val="22"/>
-          <w:szCs w:val="22"/>
-        </w:rPr>
-      </w:sdtEndPr>
+      <w:sdtEndPr/>
       <w:sdtContent>
         <w:p>
           <w:pPr>
@@ -1017,12 +1734,14 @@
           <w:r>
             <w:t>Bibliography</w:t>
           </w:r>
+          <w:bookmarkEnd w:id="8"/>
         </w:p>
         <w:sdt>
           <w:sdtPr>
             <w:id w:val="111145805"/>
             <w:bibliography/>
           </w:sdtPr>
+          <w:sdtEndPr/>
           <w:sdtContent>
             <w:p>
               <w:pPr>
@@ -1047,6 +1766,35 @@
                 <w:rPr>
                   <w:noProof/>
                 </w:rPr>
+                <w:t xml:space="preserve">Khalil, M. A., &amp; Kotaiah, B. (2017, 8 1). </w:t>
+              </w:r>
+              <w:r>
+                <w:rPr>
+                  <w:i/>
+                  <w:iCs/>
+                  <w:noProof/>
+                </w:rPr>
+                <w:t>Implementation of agile methodology based on SCRUM tool</w:t>
+              </w:r>
+              <w:r>
+                <w:rPr>
+                  <w:noProof/>
+                </w:rPr>
+                <w:t>. Retrieved from IEEE Xplore: https://ieeexplore.ieee.org/abstract/document/8389872</w:t>
+              </w:r>
+            </w:p>
+            <w:p>
+              <w:pPr>
+                <w:pStyle w:val="Bibliography"/>
+                <w:ind w:left="720" w:hanging="720"/>
+                <w:rPr>
+                  <w:noProof/>
+                </w:rPr>
+              </w:pPr>
+              <w:r>
+                <w:rPr>
+                  <w:noProof/>
+                </w:rPr>
                 <w:t xml:space="preserve">M. Mahalakshmi, D. M. (2013, 6 6). </w:t>
               </w:r>
               <w:r>
@@ -1062,6 +1810,35 @@
                   <w:noProof/>
                 </w:rPr>
                 <w:t>. Retrieved from citeseerx: https://citeseerx.ist.psu.edu/viewdoc/download?doi=10.1.1.413.2992&amp;rep=rep1&amp;type=pdf</w:t>
+              </w:r>
+            </w:p>
+            <w:p>
+              <w:pPr>
+                <w:pStyle w:val="Bibliography"/>
+                <w:ind w:left="720" w:hanging="720"/>
+                <w:rPr>
+                  <w:noProof/>
+                </w:rPr>
+              </w:pPr>
+              <w:r>
+                <w:rPr>
+                  <w:noProof/>
+                </w:rPr>
+                <w:t xml:space="preserve">Sheetal Sharma, D. S. (2012, 5 5). </w:t>
+              </w:r>
+              <w:r>
+                <w:rPr>
+                  <w:i/>
+                  <w:iCs/>
+                  <w:noProof/>
+                </w:rPr>
+                <w:t xml:space="preserve">Agile Processes and Methodologies: A </w:t>
+              </w:r>
+              <w:r>
+                <w:rPr>
+                  <w:noProof/>
+                </w:rPr>
+                <w:t>. Retrieved from yashada: Microsoft Word - IJCSE12-04-05-186.doc (yashada.org)</w:t>
               </w:r>
             </w:p>
             <w:p>
@@ -1793,13 +2570,37 @@
     <w:name w:val="Hyperlink"/>
     <w:basedOn w:val="DefaultParagraphFont"/>
     <w:uiPriority w:val="99"/>
-    <w:semiHidden/>
     <w:unhideWhenUsed/>
     <w:rsid w:val="00927D07"/>
     <w:rPr>
       <w:color w:val="0000FF"/>
       <w:u w:val="single"/>
     </w:rPr>
+  </w:style>
+  <w:style w:type="paragraph" w:styleId="TOC1">
+    <w:name w:val="toc 1"/>
+    <w:basedOn w:val="Normal"/>
+    <w:next w:val="Normal"/>
+    <w:autoRedefine/>
+    <w:uiPriority w:val="39"/>
+    <w:unhideWhenUsed/>
+    <w:rsid w:val="00DE16EC"/>
+    <w:pPr>
+      <w:spacing w:after="100"/>
+    </w:pPr>
+  </w:style>
+  <w:style w:type="paragraph" w:styleId="TOC2">
+    <w:name w:val="toc 2"/>
+    <w:basedOn w:val="Normal"/>
+    <w:next w:val="Normal"/>
+    <w:autoRedefine/>
+    <w:uiPriority w:val="39"/>
+    <w:unhideWhenUsed/>
+    <w:rsid w:val="00DE16EC"/>
+    <w:pPr>
+      <w:spacing w:after="100"/>
+      <w:ind w:left="220"/>
+    </w:pPr>
   </w:style>
 </w:styles>
 </file>
@@ -2151,11 +2952,34 @@
     <b:URL>https://ieeexplore.ieee.org/abstract/document/8389872</b:URL>
     <b:RefOrder>2</b:RefOrder>
   </b:Source>
+  <b:Source>
+    <b:Tag>She12</b:Tag>
+    <b:SourceType>InternetSite</b:SourceType>
+    <b:Guid>{9B366C4E-87C9-41B9-8A39-ED863B3EC2E0}</b:Guid>
+    <b:Author>
+      <b:Author>
+        <b:NameList>
+          <b:Person>
+            <b:Last>Sheetal Sharma</b:Last>
+            <b:First>Darothi</b:First>
+            <b:Middle>Sarkar, Divya Gupta</b:Middle>
+          </b:Person>
+        </b:NameList>
+      </b:Author>
+    </b:Author>
+    <b:Title>Agile Processes and Methodologies: A </b:Title>
+    <b:InternetSiteTitle>yashada</b:InternetSiteTitle>
+    <b:Year>2012</b:Year>
+    <b:Month>5</b:Month>
+    <b:Day>5</b:Day>
+    <b:URL>Microsoft Word - IJCSE12-04-05-186.doc (yashada.org)</b:URL>
+    <b:RefOrder>3</b:RefOrder>
+  </b:Source>
 </b:Sources>
 </file>
 
 <file path=customXml/itemProps1.xml><?xml version="1.0" encoding="utf-8"?>
-<ds:datastoreItem xmlns:ds="http://schemas.openxmlformats.org/officeDocument/2006/customXml" ds:itemID="{AD7850E9-34C0-4E32-9346-A0E3F4200B62}">
+<ds:datastoreItem xmlns:ds="http://schemas.openxmlformats.org/officeDocument/2006/customXml" ds:itemID="{D848E99B-DDB7-48BB-9330-A3A234AFF137}">
   <ds:schemaRefs>
     <ds:schemaRef ds:uri="http://schemas.openxmlformats.org/officeDocument/2006/bibliography"/>
   </ds:schemaRefs>

</xml_diff>

<commit_message>
finished methodology section draft
</commit_message>
<xml_diff>
--- a/Waterfall vs Agile.docx
+++ b/Waterfall vs Agile.docx
@@ -182,7 +182,7 @@
                                           <w:caps/>
                                           <w:color w:val="FFFFFF" w:themeColor="background1"/>
                                         </w:rPr>
-                                        <w:t>[Company name]</w:t>
+                                        <w:t xml:space="preserve">     </w:t>
                                       </w:r>
                                     </w:sdtContent>
                                   </w:sdt>
@@ -210,7 +210,7 @@
                                         <w:rPr>
                                           <w:color w:val="FFFFFF" w:themeColor="background1"/>
                                         </w:rPr>
-                                        <w:t>[Company address]</w:t>
+                                        <w:t xml:space="preserve">     </w:t>
                                       </w:r>
                                     </w:sdtContent>
                                   </w:sdt>
@@ -389,7 +389,7 @@
                                     <w:caps/>
                                     <w:color w:val="FFFFFF" w:themeColor="background1"/>
                                   </w:rPr>
-                                  <w:t>[Company name]</w:t>
+                                  <w:t xml:space="preserve">     </w:t>
                                 </w:r>
                               </w:sdtContent>
                             </w:sdt>
@@ -417,7 +417,7 @@
                                   <w:rPr>
                                     <w:color w:val="FFFFFF" w:themeColor="background1"/>
                                   </w:rPr>
-                                  <w:t>[Company address]</w:t>
+                                  <w:t xml:space="preserve">     </w:t>
                                 </w:r>
                               </w:sdtContent>
                             </w:sdt>
@@ -529,7 +529,9 @@
               <w:tab w:val="right" w:leader="dot" w:pos="9016"/>
             </w:tabs>
             <w:rPr>
+              <w:rFonts w:eastAsiaTheme="minorEastAsia"/>
               <w:noProof/>
+              <w:lang w:eastAsia="en-GB"/>
             </w:rPr>
           </w:pPr>
           <w:r>
@@ -541,7 +543,7 @@
           <w:r>
             <w:fldChar w:fldCharType="separate"/>
           </w:r>
-          <w:hyperlink w:anchor="_Toc85734723" w:history="1">
+          <w:hyperlink w:anchor="_Toc85795519" w:history="1">
             <w:r>
               <w:rPr>
                 <w:rStyle w:val="Hyperlink"/>
@@ -568,7 +570,7 @@
                 <w:noProof/>
                 <w:webHidden/>
               </w:rPr>
-              <w:instrText xml:space="preserve"> PAGEREF _Toc85734723 \h </w:instrText>
+              <w:instrText xml:space="preserve"> PAGEREF _Toc85795519 \h </w:instrText>
             </w:r>
             <w:r>
               <w:rPr>
@@ -606,10 +608,12 @@
               <w:tab w:val="right" w:leader="dot" w:pos="9016"/>
             </w:tabs>
             <w:rPr>
+              <w:rFonts w:eastAsiaTheme="minorEastAsia"/>
               <w:noProof/>
+              <w:lang w:eastAsia="en-GB"/>
             </w:rPr>
           </w:pPr>
-          <w:hyperlink w:anchor="_Toc85734724" w:history="1">
+          <w:hyperlink w:anchor="_Toc85795520" w:history="1">
             <w:r>
               <w:rPr>
                 <w:rStyle w:val="Hyperlink"/>
@@ -636,7 +640,7 @@
                 <w:noProof/>
                 <w:webHidden/>
               </w:rPr>
-              <w:instrText xml:space="preserve"> PAGEREF _Toc85734724 \h </w:instrText>
+              <w:instrText xml:space="preserve"> PAGEREF _Toc85795520 \h </w:instrText>
             </w:r>
             <w:r>
               <w:rPr>
@@ -674,10 +678,12 @@
               <w:tab w:val="right" w:leader="dot" w:pos="9016"/>
             </w:tabs>
             <w:rPr>
+              <w:rFonts w:eastAsiaTheme="minorEastAsia"/>
               <w:noProof/>
+              <w:lang w:eastAsia="en-GB"/>
             </w:rPr>
           </w:pPr>
-          <w:hyperlink w:anchor="_Toc85734725" w:history="1">
+          <w:hyperlink w:anchor="_Toc85795521" w:history="1">
             <w:r>
               <w:rPr>
                 <w:rStyle w:val="Hyperlink"/>
@@ -704,7 +710,7 @@
                 <w:noProof/>
                 <w:webHidden/>
               </w:rPr>
-              <w:instrText xml:space="preserve"> PAGEREF _Toc85734725 \h </w:instrText>
+              <w:instrText xml:space="preserve"> PAGEREF _Toc85795521 \h </w:instrText>
             </w:r>
             <w:r>
               <w:rPr>
@@ -742,10 +748,12 @@
               <w:tab w:val="right" w:leader="dot" w:pos="9016"/>
             </w:tabs>
             <w:rPr>
+              <w:rFonts w:eastAsiaTheme="minorEastAsia"/>
               <w:noProof/>
+              <w:lang w:eastAsia="en-GB"/>
             </w:rPr>
           </w:pPr>
-          <w:hyperlink w:anchor="_Toc85734726" w:history="1">
+          <w:hyperlink w:anchor="_Toc85795522" w:history="1">
             <w:r>
               <w:rPr>
                 <w:rStyle w:val="Hyperlink"/>
@@ -772,7 +780,7 @@
                 <w:noProof/>
                 <w:webHidden/>
               </w:rPr>
-              <w:instrText xml:space="preserve"> PAGEREF _Toc85734726 \h </w:instrText>
+              <w:instrText xml:space="preserve"> PAGEREF _Toc85795522 \h </w:instrText>
             </w:r>
             <w:r>
               <w:rPr>
@@ -810,10 +818,12 @@
               <w:tab w:val="right" w:leader="dot" w:pos="9016"/>
             </w:tabs>
             <w:rPr>
+              <w:rFonts w:eastAsiaTheme="minorEastAsia"/>
               <w:noProof/>
+              <w:lang w:eastAsia="en-GB"/>
             </w:rPr>
           </w:pPr>
-          <w:hyperlink w:anchor="_Toc85734727" w:history="1">
+          <w:hyperlink w:anchor="_Toc85795523" w:history="1">
             <w:r>
               <w:rPr>
                 <w:rStyle w:val="Hyperlink"/>
@@ -840,7 +850,7 @@
                 <w:noProof/>
                 <w:webHidden/>
               </w:rPr>
-              <w:instrText xml:space="preserve"> PAGEREF _Toc85734727 \h </w:instrText>
+              <w:instrText xml:space="preserve"> PAGEREF _Toc85795523 \h </w:instrText>
             </w:r>
             <w:r>
               <w:rPr>
@@ -878,10 +888,12 @@
               <w:tab w:val="right" w:leader="dot" w:pos="9016"/>
             </w:tabs>
             <w:rPr>
+              <w:rFonts w:eastAsiaTheme="minorEastAsia"/>
               <w:noProof/>
+              <w:lang w:eastAsia="en-GB"/>
             </w:rPr>
           </w:pPr>
-          <w:hyperlink w:anchor="_Toc85734728" w:history="1">
+          <w:hyperlink w:anchor="_Toc85795524" w:history="1">
             <w:r>
               <w:rPr>
                 <w:rStyle w:val="Hyperlink"/>
@@ -908,7 +920,7 @@
                 <w:noProof/>
                 <w:webHidden/>
               </w:rPr>
-              <w:instrText xml:space="preserve"> PAGEREF _Toc85734728 \h </w:instrText>
+              <w:instrText xml:space="preserve"> PAGEREF _Toc85795524 \h </w:instrText>
             </w:r>
             <w:r>
               <w:rPr>
@@ -946,15 +958,87 @@
               <w:tab w:val="right" w:leader="dot" w:pos="9016"/>
             </w:tabs>
             <w:rPr>
+              <w:rFonts w:eastAsiaTheme="minorEastAsia"/>
               <w:noProof/>
+              <w:lang w:eastAsia="en-GB"/>
             </w:rPr>
           </w:pPr>
-          <w:hyperlink w:anchor="_Toc85734729" w:history="1">
+          <w:hyperlink w:anchor="_Toc85795525" w:history="1">
             <w:r>
               <w:rPr>
                 <w:rStyle w:val="Hyperlink"/>
                 <w:noProof/>
               </w:rPr>
+              <w:t>Conclusion</w:t>
+            </w:r>
+            <w:r>
+              <w:rPr>
+                <w:noProof/>
+                <w:webHidden/>
+              </w:rPr>
+              <w:tab/>
+            </w:r>
+            <w:r>
+              <w:rPr>
+                <w:noProof/>
+                <w:webHidden/>
+              </w:rPr>
+              <w:fldChar w:fldCharType="begin"/>
+            </w:r>
+            <w:r>
+              <w:rPr>
+                <w:noProof/>
+                <w:webHidden/>
+              </w:rPr>
+              <w:instrText xml:space="preserve"> PAGEREF _Toc85795525 \h </w:instrText>
+            </w:r>
+            <w:r>
+              <w:rPr>
+                <w:noProof/>
+                <w:webHidden/>
+              </w:rPr>
+            </w:r>
+            <w:r>
+              <w:rPr>
+                <w:noProof/>
+                <w:webHidden/>
+              </w:rPr>
+              <w:fldChar w:fldCharType="separate"/>
+            </w:r>
+            <w:r>
+              <w:rPr>
+                <w:noProof/>
+                <w:webHidden/>
+              </w:rPr>
+              <w:t>3</w:t>
+            </w:r>
+            <w:r>
+              <w:rPr>
+                <w:noProof/>
+                <w:webHidden/>
+              </w:rPr>
+              <w:fldChar w:fldCharType="end"/>
+            </w:r>
+          </w:hyperlink>
+        </w:p>
+        <w:p>
+          <w:pPr>
+            <w:pStyle w:val="TOC1"/>
+            <w:tabs>
+              <w:tab w:val="right" w:leader="dot" w:pos="9016"/>
+            </w:tabs>
+            <w:rPr>
+              <w:rFonts w:eastAsiaTheme="minorEastAsia"/>
+              <w:noProof/>
+              <w:lang w:eastAsia="en-GB"/>
+            </w:rPr>
+          </w:pPr>
+          <w:hyperlink w:anchor="_Toc85795526" w:history="1">
+            <w:r>
+              <w:rPr>
+                <w:rStyle w:val="Hyperlink"/>
+                <w:noProof/>
+              </w:rPr>
               <w:t>Appendix</w:t>
             </w:r>
             <w:r>
@@ -976,7 +1060,7 @@
                 <w:noProof/>
                 <w:webHidden/>
               </w:rPr>
-              <w:instrText xml:space="preserve"> PAGEREF _Toc85734729 \h </w:instrText>
+              <w:instrText xml:space="preserve"> PAGEREF _Toc85795526 \h </w:instrText>
             </w:r>
             <w:r>
               <w:rPr>
@@ -1014,10 +1098,12 @@
               <w:tab w:val="right" w:leader="dot" w:pos="9016"/>
             </w:tabs>
             <w:rPr>
+              <w:rFonts w:eastAsiaTheme="minorEastAsia"/>
               <w:noProof/>
+              <w:lang w:eastAsia="en-GB"/>
             </w:rPr>
           </w:pPr>
-          <w:hyperlink w:anchor="_Toc85734730" w:history="1">
+          <w:hyperlink w:anchor="_Toc85795527" w:history="1">
             <w:r>
               <w:rPr>
                 <w:rStyle w:val="Hyperlink"/>
@@ -1044,7 +1130,7 @@
                 <w:noProof/>
                 <w:webHidden/>
               </w:rPr>
-              <w:instrText xml:space="preserve"> PAGEREF _Toc85734730 \h </w:instrText>
+              <w:instrText xml:space="preserve"> PAGEREF _Toc85795527 \h </w:instrText>
             </w:r>
             <w:r>
               <w:rPr>
@@ -1082,10 +1168,12 @@
               <w:tab w:val="right" w:leader="dot" w:pos="9016"/>
             </w:tabs>
             <w:rPr>
+              <w:rFonts w:eastAsiaTheme="minorEastAsia"/>
               <w:noProof/>
+              <w:lang w:eastAsia="en-GB"/>
             </w:rPr>
           </w:pPr>
-          <w:hyperlink w:anchor="_Toc85734731" w:history="1">
+          <w:hyperlink w:anchor="_Toc85795528" w:history="1">
             <w:r>
               <w:rPr>
                 <w:rStyle w:val="Hyperlink"/>
@@ -1112,7 +1200,7 @@
                 <w:noProof/>
                 <w:webHidden/>
               </w:rPr>
-              <w:instrText xml:space="preserve"> PAGEREF _Toc85734731 \h </w:instrText>
+              <w:instrText xml:space="preserve"> PAGEREF _Toc85795528 \h </w:instrText>
             </w:r>
             <w:r>
               <w:rPr>
@@ -1167,7 +1255,7 @@
         <w:spacing w:line="360" w:lineRule="auto"/>
         <w:jc w:val="both"/>
       </w:pPr>
-      <w:bookmarkStart w:id="0" w:name="_Toc85734723"/>
+      <w:bookmarkStart w:id="0" w:name="_Toc85795519"/>
       <w:r>
         <w:lastRenderedPageBreak/>
         <w:t>Literature review</w:t>
@@ -1178,7 +1266,7 @@
       <w:pPr>
         <w:pStyle w:val="Heading2"/>
       </w:pPr>
-      <w:bookmarkStart w:id="1" w:name="_Toc85734724"/>
+      <w:bookmarkStart w:id="1" w:name="_Toc85795520"/>
       <w:r>
         <w:t>Keywords</w:t>
       </w:r>
@@ -1208,7 +1296,7 @@
         </w:numPr>
       </w:pPr>
       <w:r>
-        <w:t xml:space="preserve">Scrum </w:t>
+        <w:t xml:space="preserve">Agile </w:t>
       </w:r>
     </w:p>
     <w:p>
@@ -1220,18 +1308,6 @@
         </w:numPr>
       </w:pPr>
       <w:r>
-        <w:t xml:space="preserve">Agile </w:t>
-      </w:r>
-    </w:p>
-    <w:p>
-      <w:pPr>
-        <w:pStyle w:val="ListParagraph"/>
-        <w:numPr>
-          <w:ilvl w:val="0"/>
-          <w:numId w:val="1"/>
-        </w:numPr>
-      </w:pPr>
-      <w:r>
         <w:t xml:space="preserve">Research </w:t>
       </w:r>
     </w:p>
@@ -1241,7 +1317,7 @@
         <w:spacing w:line="360" w:lineRule="auto"/>
         <w:jc w:val="both"/>
       </w:pPr>
-      <w:bookmarkStart w:id="2" w:name="_Toc85734725"/>
+      <w:bookmarkStart w:id="2" w:name="_Toc85795521"/>
       <w:r>
         <w:t>Introduction</w:t>
       </w:r>
@@ -1265,7 +1341,7 @@
         <w:spacing w:line="360" w:lineRule="auto"/>
         <w:jc w:val="both"/>
       </w:pPr>
-      <w:bookmarkStart w:id="3" w:name="_Toc85734726"/>
+      <w:bookmarkStart w:id="3" w:name="_Toc85795522"/>
       <w:r>
         <w:t>Waterfall</w:t>
       </w:r>
@@ -1310,21 +1386,25 @@
         <w:t xml:space="preserve"> is a methodology where a project is</w:t>
       </w:r>
       <w:r>
-        <w:t xml:space="preserve"> developed on a set path with no deviation. The methodology is made up of 5 stages first being the requirements stage where all of the projects </w:t>
+        <w:t xml:space="preserve"> developed on a set path with no deviation. The methodology is made up of 5 stages first being the requirements stage where </w:t>
       </w:r>
       <w:proofErr w:type="gramStart"/>
       <w:r>
+        <w:t>all of</w:t>
+      </w:r>
+      <w:proofErr w:type="gramEnd"/>
+      <w:r>
+        <w:t xml:space="preserve"> the project </w:t>
+      </w:r>
+      <w:r>
         <w:t>features</w:t>
       </w:r>
-      <w:proofErr w:type="gramEnd"/>
       <w:r>
         <w:t xml:space="preserve">, software and hardware requirements are assessed this is done to aid the next step. the design stage is where the development of the features </w:t>
       </w:r>
-      <w:proofErr w:type="gramStart"/>
-      <w:r>
-        <w:t>are</w:t>
-      </w:r>
-      <w:proofErr w:type="gramEnd"/>
+      <w:r>
+        <w:t>is</w:t>
+      </w:r>
       <w:r>
         <w:t xml:space="preserve"> planned out often with pseudocode and diagrams to help developers understand how the project will work. next is the implementation stage where the designs are implemented, in terms of programming this is taking the pseudocode and the </w:t>
       </w:r>
@@ -1389,7 +1469,7 @@
         <w:spacing w:line="360" w:lineRule="auto"/>
         <w:jc w:val="both"/>
       </w:pPr>
-      <w:bookmarkStart w:id="4" w:name="_Toc85734727"/>
+      <w:bookmarkStart w:id="4" w:name="_Toc85795523"/>
       <w:r>
         <w:lastRenderedPageBreak/>
         <w:t>Agile</w:t>
@@ -1484,6 +1564,7 @@
           <w:id w:val="-1735458291"/>
           <w:citation/>
         </w:sdtPr>
+        <w:sdtEndPr/>
         <w:sdtContent>
           <w:r>
             <w:fldChar w:fldCharType="begin"/>
@@ -1518,34 +1599,86 @@
         <w:spacing w:line="360" w:lineRule="auto"/>
         <w:jc w:val="both"/>
       </w:pPr>
-      <w:bookmarkStart w:id="5" w:name="_Toc85734728"/>
+      <w:bookmarkStart w:id="5" w:name="_Toc85795524"/>
       <w:r>
         <w:t>Which is better for the research project</w:t>
       </w:r>
       <w:bookmarkEnd w:id="5"/>
     </w:p>
     <w:p>
-      <w:hyperlink r:id="rId6" w:history="1">
-        <w:r>
-          <w:rPr>
-            <w:rStyle w:val="Hyperlink"/>
-          </w:rPr>
-          <w:t>Microsoft Word - IJCSE12-04-05-186.doc (yashada.org)</w:t>
-        </w:r>
-      </w:hyperlink>
+      <w:pPr>
+        <w:spacing w:line="360" w:lineRule="auto"/>
+        <w:jc w:val="both"/>
+      </w:pPr>
+      <w:r>
+        <w:t>Choosing a methodology for this research project is crucial as a bad choice may cause this project to fail</w:t>
+      </w:r>
+      <w:r>
+        <w:t xml:space="preserve"> as according to </w:t>
+      </w:r>
+      <w:sdt>
+        <w:sdtPr>
+          <w:id w:val="-971134697"/>
+          <w:citation/>
+        </w:sdtPr>
+        <w:sdtContent>
+          <w:r>
+            <w:fldChar w:fldCharType="begin"/>
+          </w:r>
+          <w:r>
+            <w:instrText xml:space="preserve"> CITATION Kau18 \l 2057 </w:instrText>
+          </w:r>
+          <w:r>
+            <w:fldChar w:fldCharType="separate"/>
+          </w:r>
+          <w:r>
+            <w:rPr>
+              <w:noProof/>
+            </w:rPr>
+            <w:t>(Kaushal Chari, 2017)</w:t>
+          </w:r>
+          <w:r>
+            <w:fldChar w:fldCharType="end"/>
+          </w:r>
+        </w:sdtContent>
+      </w:sdt>
+      <w:r>
+        <w:t xml:space="preserve"> many projects fail due to not choosing a methodology compatible with the type of project being made. As this is a research project waterfall could be useful as the research for the project could be </w:t>
+      </w:r>
+      <w:r>
+        <w:t>for</w:t>
+      </w:r>
+      <w:r>
+        <w:t xml:space="preserve"> its design elements</w:t>
+      </w:r>
+      <w:r>
+        <w:t xml:space="preserve"> however there is a risk in utilizing this methodology as mentioned before there is no back-tracking allowed on a Waterfall project, if the project fails then there is no more planning whereas Agile allows for a failed project to be reiterated on although at the cost of extra time. Another reason to use an Agile framework for this project is that extra features and discussions can be had if time is available.</w:t>
+      </w:r>
     </w:p>
     <w:p>
-      <w:hyperlink r:id="rId7" w:history="1">
-        <w:r>
-          <w:rPr>
-            <w:rStyle w:val="Hyperlink"/>
-          </w:rPr>
-          <w:t>(PDF) Impact of incorrect and new requirements on waterfall software project outcomes (researchgate.net)</w:t>
-        </w:r>
-      </w:hyperlink>
+      <w:pPr>
+        <w:pStyle w:val="Heading1"/>
+      </w:pPr>
+      <w:bookmarkStart w:id="6" w:name="_Toc85795525"/>
+      <w:r>
+        <w:t>Conclusion</w:t>
+      </w:r>
+      <w:bookmarkEnd w:id="6"/>
     </w:p>
     <w:p>
-      <w:hyperlink r:id="rId8" w:history="1">
+      <w:pPr>
+        <w:spacing w:line="360" w:lineRule="auto"/>
+        <w:jc w:val="both"/>
+      </w:pPr>
+      <w:r>
+        <w:t>Overall Agile should be used in the research project as it allows flexibility in a field currently being studied and likely to need reiteration and redesigns to create the project successfully as well as further discuss potential features that could be added to the project or alternate ways for the project to be implemented.</w:t>
+      </w:r>
+      <w:r>
+        <w:t xml:space="preserve"> </w:t>
+      </w:r>
+    </w:p>
+    <w:p>
+      <w:hyperlink r:id="rId6" w:history="1">
         <w:r>
           <w:rPr>
             <w:rStyle w:val="Hyperlink"/>
@@ -1571,22 +1704,22 @@
       <w:pPr>
         <w:pStyle w:val="Heading1"/>
       </w:pPr>
-      <w:bookmarkStart w:id="6" w:name="_Toc85734729"/>
+      <w:bookmarkStart w:id="7" w:name="_Toc85795526"/>
       <w:r>
         <w:lastRenderedPageBreak/>
         <w:t>Appendix</w:t>
       </w:r>
-      <w:bookmarkEnd w:id="6"/>
+      <w:bookmarkEnd w:id="7"/>
     </w:p>
     <w:p>
       <w:pPr>
         <w:pStyle w:val="Heading2"/>
       </w:pPr>
-      <w:bookmarkStart w:id="7" w:name="_Toc85734730"/>
+      <w:bookmarkStart w:id="8" w:name="_Toc85795527"/>
       <w:r>
         <w:t>1.1</w:t>
       </w:r>
-      <w:bookmarkEnd w:id="7"/>
+      <w:bookmarkEnd w:id="8"/>
     </w:p>
     <w:p>
       <w:pPr>
@@ -1612,7 +1745,7 @@
                     <pic:cNvPicPr/>
                   </pic:nvPicPr>
                   <pic:blipFill>
-                    <a:blip r:embed="rId9"/>
+                    <a:blip r:embed="rId7"/>
                     <a:stretch>
                       <a:fillRect/>
                     </a:stretch>
@@ -1640,27 +1773,14 @@
       <w:r>
         <w:t xml:space="preserve">Figure </w:t>
       </w:r>
-      <w:r>
-        <w:fldChar w:fldCharType="begin"/>
-      </w:r>
-      <w:r>
-        <w:instrText xml:space="preserve"> SEQ Figure \* ARABIC </w:instrText>
-      </w:r>
-      <w:r>
-        <w:fldChar w:fldCharType="separate"/>
-      </w:r>
-      <w:r>
-        <w:rPr>
-          <w:noProof/>
-        </w:rPr>
-        <w:t>1</w:t>
-      </w:r>
-      <w:r>
-        <w:rPr>
-          <w:noProof/>
-        </w:rPr>
-        <w:fldChar w:fldCharType="end"/>
-      </w:r>
+      <w:fldSimple w:instr=" SEQ Figure \* ARABIC ">
+        <w:r>
+          <w:rPr>
+            <w:noProof/>
+          </w:rPr>
+          <w:t>1</w:t>
+        </w:r>
+      </w:fldSimple>
       <w:r>
         <w:t xml:space="preserve">: figures from </w:t>
       </w:r>
@@ -1710,7 +1830,7 @@
         <w:br w:type="page"/>
       </w:r>
     </w:p>
-    <w:bookmarkStart w:id="8" w:name="_Toc85734731" w:displacedByCustomXml="next"/>
+    <w:bookmarkStart w:id="9" w:name="_Toc85795528" w:displacedByCustomXml="next"/>
     <w:sdt>
       <w:sdtPr>
         <w:rPr>
@@ -1734,7 +1854,7 @@
           <w:r>
             <w:t>Bibliography</w:t>
           </w:r>
-          <w:bookmarkEnd w:id="8"/>
+          <w:bookmarkEnd w:id="9"/>
         </w:p>
         <w:sdt>
           <w:sdtPr>
@@ -1762,6 +1882,35 @@
               <w:r>
                 <w:fldChar w:fldCharType="separate"/>
               </w:r>
+              <w:r>
+                <w:rPr>
+                  <w:noProof/>
+                </w:rPr>
+                <w:t xml:space="preserve">Kaushal Chari, M. A. (2017, 4 22). </w:t>
+              </w:r>
+              <w:r>
+                <w:rPr>
+                  <w:i/>
+                  <w:iCs/>
+                  <w:noProof/>
+                </w:rPr>
+                <w:t>Impact of incorrect and new requirements on waterfall software project outcomes.</w:t>
+              </w:r>
+              <w:r>
+                <w:rPr>
+                  <w:noProof/>
+                </w:rPr>
+                <w:t xml:space="preserve"> Retrieved from Research Gate: https://www.researchgate.net/publication/316362583_Impact_of_incorrect_and_new_requirements_on_waterfall_software_project_outcomes</w:t>
+              </w:r>
+            </w:p>
+            <w:p>
+              <w:pPr>
+                <w:pStyle w:val="Bibliography"/>
+                <w:ind w:left="720" w:hanging="720"/>
+                <w:rPr>
+                  <w:noProof/>
+                </w:rPr>
+              </w:pPr>
               <w:r>
                 <w:rPr>
                   <w:noProof/>
@@ -2602,6 +2751,18 @@
       <w:ind w:left="220"/>
     </w:pPr>
   </w:style>
+  <w:style w:type="character" w:styleId="FollowedHyperlink">
+    <w:name w:val="FollowedHyperlink"/>
+    <w:basedOn w:val="DefaultParagraphFont"/>
+    <w:uiPriority w:val="99"/>
+    <w:semiHidden/>
+    <w:unhideWhenUsed/>
+    <w:rsid w:val="001D7BA2"/>
+    <w:rPr>
+      <w:color w:val="954F72" w:themeColor="followedHyperlink"/>
+      <w:u w:val="single"/>
+    </w:rPr>
+  </w:style>
 </w:styles>
 </file>
 
@@ -2975,11 +3136,34 @@
     <b:URL>Microsoft Word - IJCSE12-04-05-186.doc (yashada.org)</b:URL>
     <b:RefOrder>3</b:RefOrder>
   </b:Source>
+  <b:Source>
+    <b:Tag>Kau18</b:Tag>
+    <b:SourceType>DocumentFromInternetSite</b:SourceType>
+    <b:Guid>{FC69BC48-A035-4EB5-BFB7-5CA5502F75C9}</b:Guid>
+    <b:Author>
+      <b:Author>
+        <b:NameList>
+          <b:Person>
+            <b:Last>Kaushal Chari</b:Last>
+            <b:First>Manish</b:First>
+            <b:Middle>Agrawal</b:Middle>
+          </b:Person>
+        </b:NameList>
+      </b:Author>
+    </b:Author>
+    <b:Title>Impact of incorrect and new requirements on waterfall software project outcomes</b:Title>
+    <b:InternetSiteTitle>Research Gate</b:InternetSiteTitle>
+    <b:Year>2017</b:Year>
+    <b:Month>4</b:Month>
+    <b:Day>22</b:Day>
+    <b:URL>https://www.researchgate.net/publication/316362583_Impact_of_incorrect_and_new_requirements_on_waterfall_software_project_outcomes</b:URL>
+    <b:RefOrder>4</b:RefOrder>
+  </b:Source>
 </b:Sources>
 </file>
 
 <file path=customXml/itemProps1.xml><?xml version="1.0" encoding="utf-8"?>
-<ds:datastoreItem xmlns:ds="http://schemas.openxmlformats.org/officeDocument/2006/customXml" ds:itemID="{D848E99B-DDB7-48BB-9330-A3A234AFF137}">
+<ds:datastoreItem xmlns:ds="http://schemas.openxmlformats.org/officeDocument/2006/customXml" ds:itemID="{F6460BD4-0E9A-4B46-A6FB-4FB597F737BA}">
   <ds:schemaRefs>
     <ds:schemaRef ds:uri="http://schemas.openxmlformats.org/officeDocument/2006/bibliography"/>
   </ds:schemaRefs>

</xml_diff>